<commit_message>
- added default scheme and routers - added views
</commit_message>
<xml_diff>
--- a/docs/Техзадание.docx
+++ b/docs/Техзадание.docx
@@ -1,6 +1,6 @@
 
 <file path=word/document.xml><?xml version="1.0" encoding="utf-8"?>
-<w:document xmlns:wpc="http://schemas.microsoft.com/office/word/2010/wordprocessingCanvas" xmlns:cx="http://schemas.microsoft.com/office/drawing/2014/chartex" xmlns:cx1="http://schemas.microsoft.com/office/drawing/2015/9/8/chartex" xmlns:cx2="http://schemas.microsoft.com/office/drawing/2015/10/21/chartex" xmlns:cx3="http://schemas.microsoft.com/office/drawing/2016/5/9/chartex" xmlns:cx4="http://schemas.microsoft.com/office/drawing/2016/5/10/chartex" xmlns:cx5="http://schemas.microsoft.com/office/drawing/2016/5/11/chartex" xmlns:cx6="http://schemas.microsoft.com/office/drawing/2016/5/12/chartex" xmlns:cx7="http://schemas.microsoft.com/office/drawing/2016/5/13/chartex" xmlns:cx8="http://schemas.microsoft.com/office/drawing/2016/5/14/chartex" xmlns:mc="http://schemas.openxmlformats.org/markup-compatibility/2006" xmlns:aink="http://schemas.microsoft.com/office/drawing/2016/ink" xmlns:am3d="http://schemas.microsoft.com/office/drawing/2017/model3d" xmlns:o="urn:schemas-microsoft-com:office:office" xmlns:oel="http://schemas.microsoft.com/office/2019/extlst" xmlns:r="http://schemas.openxmlformats.org/officeDocument/2006/relationships" xmlns:m="http://schemas.openxmlformats.org/officeDocument/2006/math" xmlns:v="urn:schemas-microsoft-com:vml" xmlns:wp14="http://schemas.microsoft.com/office/word/2010/wordprocessingDrawing" xmlns:wp="http://schemas.openxmlformats.org/drawingml/2006/wordprocessingDrawing" xmlns:w10="urn:schemas-microsoft-com:office:word" xmlns:w="http://schemas.openxmlformats.org/wordprocessingml/2006/main" xmlns:w14="http://schemas.microsoft.com/office/word/2010/wordml" xmlns:w15="http://schemas.microsoft.com/office/word/2012/wordml" xmlns:w16cex="http://schemas.microsoft.com/office/word/2018/wordml/cex" xmlns:w16cid="http://schemas.microsoft.com/office/word/2016/wordml/cid" xmlns:w16="http://schemas.microsoft.com/office/word/2018/wordml" xmlns:w16sdtdh="http://schemas.microsoft.com/office/word/2020/wordml/sdtdatahash" xmlns:w16se="http://schemas.microsoft.com/office/word/2015/wordml/symex" xmlns:wpg="http://schemas.microsoft.com/office/word/2010/wordprocessingGroup" xmlns:wpi="http://schemas.microsoft.com/office/word/2010/wordprocessingInk" xmlns:wne="http://schemas.microsoft.com/office/word/2006/wordml" xmlns:wps="http://schemas.microsoft.com/office/word/2010/wordprocessingShape" mc:Ignorable="w14 w15 w16se w16cid w16 w16cex w16sdtdh wp14">
+<w:document xmlns:wpc="http://schemas.microsoft.com/office/word/2010/wordprocessingCanvas" xmlns:cx="http://schemas.microsoft.com/office/drawing/2014/chartex" xmlns:cx1="http://schemas.microsoft.com/office/drawing/2015/9/8/chartex" xmlns:cx2="http://schemas.microsoft.com/office/drawing/2015/10/21/chartex" xmlns:cx3="http://schemas.microsoft.com/office/drawing/2016/5/9/chartex" xmlns:cx4="http://schemas.microsoft.com/office/drawing/2016/5/10/chartex" xmlns:cx5="http://schemas.microsoft.com/office/drawing/2016/5/11/chartex" xmlns:cx6="http://schemas.microsoft.com/office/drawing/2016/5/12/chartex" xmlns:cx7="http://schemas.microsoft.com/office/drawing/2016/5/13/chartex" xmlns:cx8="http://schemas.microsoft.com/office/drawing/2016/5/14/chartex" xmlns:mc="http://schemas.openxmlformats.org/markup-compatibility/2006" xmlns:aink="http://schemas.microsoft.com/office/drawing/2016/ink" xmlns:am3d="http://schemas.microsoft.com/office/drawing/2017/model3d" xmlns:o="urn:schemas-microsoft-com:office:office" xmlns:oel="http://schemas.microsoft.com/office/2019/extlst" xmlns:r="http://schemas.openxmlformats.org/officeDocument/2006/relationships" xmlns:m="http://schemas.openxmlformats.org/officeDocument/2006/math" xmlns:v="urn:schemas-microsoft-com:vml" xmlns:wp14="http://schemas.microsoft.com/office/word/2010/wordprocessingDrawing" xmlns:wp="http://schemas.openxmlformats.org/drawingml/2006/wordprocessingDrawing" xmlns:w10="urn:schemas-microsoft-com:office:word" xmlns:w="http://schemas.openxmlformats.org/wordprocessingml/2006/main" xmlns:w14="http://schemas.microsoft.com/office/word/2010/wordml" xmlns:w15="http://schemas.microsoft.com/office/word/2012/wordml" xmlns:w16cex="http://schemas.microsoft.com/office/word/2018/wordml/cex" xmlns:w16cid="http://schemas.microsoft.com/office/word/2016/wordml/cid" xmlns:w16="http://schemas.microsoft.com/office/word/2018/wordml" xmlns:w16du="http://schemas.microsoft.com/office/word/2023/wordml/word16du" xmlns:w16sdtdh="http://schemas.microsoft.com/office/word/2020/wordml/sdtdatahash" xmlns:w16se="http://schemas.microsoft.com/office/word/2015/wordml/symex" xmlns:wpg="http://schemas.microsoft.com/office/word/2010/wordprocessingGroup" xmlns:wpi="http://schemas.microsoft.com/office/word/2010/wordprocessingInk" xmlns:wne="http://schemas.microsoft.com/office/word/2006/wordml" xmlns:wps="http://schemas.microsoft.com/office/word/2010/wordprocessingShape" mc:Ignorable="w14 w15 w16se w16cid w16 w16cex w16sdtdh w16du wp14">
   <w:body>
     <w:p>
       <w:pPr>
@@ -12,50 +12,42 @@
     </w:p>
     <w:p/>
     <w:p>
-      <w:pPr>
+      <w:r>
+        <w:t xml:space="preserve">Сервис продажи и покупки коллекционных предметов, как </w:t>
+      </w:r>
+      <w:r>
+        <w:t>цифровых,</w:t>
+      </w:r>
+      <w:r>
+        <w:t xml:space="preserve"> так и реальных. </w:t>
+      </w:r>
+      <w:r>
+        <w:t xml:space="preserve">Похожая система как в </w:t>
+      </w:r>
+      <w:r>
         <w:rPr>
           <w:lang w:val="en-US"/>
         </w:rPr>
-      </w:pPr>
-      <w:r>
-        <w:t xml:space="preserve">Сервис продажи и покупки коллекционных предметов, как </w:t>
-      </w:r>
-      <w:r>
-        <w:t>цифровых,</w:t>
-      </w:r>
-      <w:r>
-        <w:t xml:space="preserve"> так и реальных. </w:t>
-      </w:r>
-      <w:r>
-        <w:t xml:space="preserve">Похожая система как в </w:t>
-      </w:r>
+        <w:t>UT</w:t>
+      </w:r>
+      <w:r>
+        <w:t xml:space="preserve"> </w:t>
+      </w:r>
+      <w:r>
+        <w:t xml:space="preserve">и </w:t>
+      </w:r>
+      <w:proofErr w:type="spellStart"/>
       <w:r>
         <w:rPr>
           <w:lang w:val="en-US"/>
         </w:rPr>
-        <w:t xml:space="preserve">UT </w:t>
-      </w:r>
-      <w:r>
-        <w:t xml:space="preserve">и </w:t>
-      </w:r>
-      <w:proofErr w:type="spellStart"/>
-      <w:r>
-        <w:rPr>
-          <w:lang w:val="en-US"/>
-        </w:rPr>
         <w:t>Ebay</w:t>
       </w:r>
       <w:proofErr w:type="spellEnd"/>
       <w:r>
-        <w:rPr>
-          <w:lang w:val="en-US"/>
-        </w:rPr>
         <w:t>.</w:t>
       </w:r>
       <w:r>
-        <w:rPr>
-          <w:lang w:val="en-US"/>
-        </w:rPr>
         <w:t xml:space="preserve"> </w:t>
       </w:r>
     </w:p>
@@ -91,23 +83,12 @@
         <w:t>- возможность продажи</w:t>
       </w:r>
       <w:r>
-        <w:t xml:space="preserve"> и заработка (партнерство с </w:t>
-      </w:r>
-      <w:proofErr w:type="spellStart"/>
-      <w:r>
-        <w:t>фанколсом</w:t>
-      </w:r>
-      <w:proofErr w:type="spellEnd"/>
-      <w:r>
-        <w:t>)</w:t>
-      </w:r>
-    </w:p>
-    <w:p>
-      <w:r>
-        <w:t>- верификация предметов</w:t>
-      </w:r>
-      <w:r>
-        <w:t xml:space="preserve"> (экспертное сообщество)</w:t>
+        <w:t xml:space="preserve"> и заработка (партнерство с фанколсом)</w:t>
+      </w:r>
+    </w:p>
+    <w:p>
+      <w:r>
+        <w:t>- верификация предметов (экспертное сообщество)</w:t>
       </w:r>
     </w:p>
     <w:p>
@@ -125,102 +106,25 @@
     </w:p>
     <w:p>
       <w:r>
-        <w:t xml:space="preserve">- создание </w:t>
-      </w:r>
-      <w:proofErr w:type="spellStart"/>
-      <w:r>
-        <w:t>кастомных</w:t>
-      </w:r>
-      <w:proofErr w:type="spellEnd"/>
-      <w:r>
-        <w:t xml:space="preserve"> вещей</w:t>
-      </w:r>
-    </w:p>
-    <w:p>
-      <w:pPr>
-        <w:rPr>
-          <w:lang w:val="en-US"/>
-        </w:rPr>
-      </w:pPr>
-      <w:r>
-        <w:rPr>
-          <w:lang w:val="en-US"/>
-        </w:rPr>
+        <w:t>- создание кастомных вещей</w:t>
+      </w:r>
+    </w:p>
+    <w:p>
+      <w:r>
         <w:t xml:space="preserve">- </w:t>
       </w:r>
-      <w:proofErr w:type="spellStart"/>
-      <w:r>
-        <w:rPr>
-          <w:lang w:val="en-US"/>
-        </w:rPr>
+      <w:r>
         <w:t>п</w:t>
       </w:r>
       <w:r>
-        <w:rPr>
-          <w:lang w:val="en-US"/>
-        </w:rPr>
-        <w:t>окупки</w:t>
-      </w:r>
-      <w:proofErr w:type="spellEnd"/>
-      <w:r>
-        <w:rPr>
-          <w:lang w:val="en-US"/>
-        </w:rPr>
-        <w:t xml:space="preserve">, </w:t>
-      </w:r>
-      <w:proofErr w:type="spellStart"/>
-      <w:r>
-        <w:rPr>
-          <w:lang w:val="en-US"/>
-        </w:rPr>
-        <w:t>аукцион</w:t>
-      </w:r>
-      <w:r>
-        <w:rPr>
-          <w:lang w:val="en-US"/>
-        </w:rPr>
-        <w:t>ы</w:t>
-      </w:r>
-      <w:proofErr w:type="spellEnd"/>
-      <w:r>
-        <w:rPr>
-          <w:lang w:val="en-US"/>
-        </w:rPr>
-        <w:t xml:space="preserve">, </w:t>
-      </w:r>
-      <w:proofErr w:type="spellStart"/>
-      <w:r>
-        <w:rPr>
-          <w:lang w:val="en-US"/>
-        </w:rPr>
-        <w:t>отдаем</w:t>
-      </w:r>
-      <w:proofErr w:type="spellEnd"/>
-      <w:r>
-        <w:rPr>
-          <w:lang w:val="en-US"/>
-        </w:rPr>
-        <w:t xml:space="preserve"> </w:t>
-      </w:r>
-      <w:proofErr w:type="spellStart"/>
-      <w:r>
-        <w:rPr>
-          <w:lang w:val="en-US"/>
-        </w:rPr>
-        <w:t>бесплатно</w:t>
-      </w:r>
-      <w:proofErr w:type="spellEnd"/>
-    </w:p>
-    <w:p>
-      <w:pPr>
-        <w:rPr>
-          <w:lang w:val="en-US"/>
-        </w:rPr>
-      </w:pPr>
-      <w:r>
-        <w:rPr>
-          <w:lang w:val="en-US"/>
-        </w:rPr>
+        <w:t>окупки, аукцион</w:t>
+      </w:r>
+      <w:r>
+        <w:t>ы, отдаем бесплатно</w:t>
+      </w:r>
+    </w:p>
+    <w:p>
+      <w:r>
         <w:t xml:space="preserve">- </w:t>
       </w:r>
     </w:p>
@@ -241,11 +145,17 @@
       </w:r>
     </w:p>
     <w:p>
-      <w:pPr>
+      <w:r>
+        <w:t xml:space="preserve">- </w:t>
+      </w:r>
+      <w:r>
         <w:rPr>
           <w:lang w:val="en-US"/>
         </w:rPr>
-      </w:pPr>
+        <w:t>Etsy</w:t>
+      </w:r>
+    </w:p>
+    <w:p>
       <w:r>
         <w:t xml:space="preserve">- </w:t>
       </w:r>
@@ -253,20 +163,16 @@
         <w:rPr>
           <w:lang w:val="en-US"/>
         </w:rPr>
-        <w:t>Etsy</w:t>
-      </w:r>
-    </w:p>
-    <w:p>
-      <w:pPr>
+        <w:t>G</w:t>
+      </w:r>
+      <w:r>
+        <w:t>2</w:t>
+      </w:r>
+      <w:r>
         <w:rPr>
           <w:lang w:val="en-US"/>
         </w:rPr>
-      </w:pPr>
-      <w:r>
-        <w:rPr>
-          <w:lang w:val="en-US"/>
-        </w:rPr>
-        <w:t>- G2A</w:t>
+        <w:t>A</w:t>
       </w:r>
     </w:p>
     <w:p>
@@ -328,15 +234,7 @@
     </w:p>
     <w:p>
       <w:r>
-        <w:t xml:space="preserve">- Уровни ценностей: </w:t>
-      </w:r>
-      <w:proofErr w:type="spellStart"/>
-      <w:r>
-        <w:t>шипортреб</w:t>
-      </w:r>
-      <w:proofErr w:type="spellEnd"/>
-      <w:r>
-        <w:t>, обычная вещь,</w:t>
+        <w:t>- Уровни ценностей: шипортреб, обычная вещь,</w:t>
       </w:r>
       <w:r>
         <w:t xml:space="preserve"> коллекционная (уникальная)</w:t>
@@ -373,15 +271,7 @@
         <w:t>- Различные уровни экспертизы</w:t>
       </w:r>
       <w:r>
-        <w:t>: проверка, объяснение, детальная (</w:t>
-      </w:r>
-      <w:proofErr w:type="spellStart"/>
-      <w:r>
-        <w:t>лаобраторная</w:t>
-      </w:r>
-      <w:proofErr w:type="spellEnd"/>
-      <w:r>
-        <w:t>)</w:t>
+        <w:t>: проверка, объяснение, детальная (лаобраторная)</w:t>
       </w:r>
     </w:p>
     <w:p>
@@ -393,38 +283,23 @@
       <w:r>
         <w:t xml:space="preserve">- </w:t>
       </w:r>
-      <w:proofErr w:type="spellStart"/>
-      <w:r>
-        <w:t>Блокчейн</w:t>
-      </w:r>
-      <w:proofErr w:type="spellEnd"/>
-      <w:r>
-        <w:t xml:space="preserve"> для цифровых товаров</w:t>
-      </w:r>
-    </w:p>
-    <w:p>
-      <w:pPr>
+      <w:r>
+        <w:t>Блокчейн для цифровых товаров</w:t>
+      </w:r>
+    </w:p>
+    <w:p>
+      <w:r>
+        <w:t xml:space="preserve">- </w:t>
+      </w:r>
+      <w:r>
         <w:rPr>
           <w:lang w:val="en-US"/>
         </w:rPr>
-      </w:pPr>
-      <w:r>
-        <w:t xml:space="preserve">- </w:t>
-      </w:r>
-      <w:r>
-        <w:rPr>
-          <w:lang w:val="en-US"/>
-        </w:rPr>
-        <w:t xml:space="preserve">AR </w:t>
-      </w:r>
-      <w:proofErr w:type="spellStart"/>
-      <w:r>
-        <w:rPr>
-          <w:lang w:val="en-US"/>
-        </w:rPr>
-        <w:t>проверка</w:t>
-      </w:r>
-      <w:proofErr w:type="spellEnd"/>
+        <w:t>AR</w:t>
+      </w:r>
+      <w:r>
+        <w:t xml:space="preserve"> проверка</w:t>
+      </w:r>
     </w:p>
     <w:p>
       <w:r>
@@ -459,6 +334,14 @@
     <w:p>
       <w:r>
         <w:t>- Криптовалюты</w:t>
+      </w:r>
+    </w:p>
+    <w:p>
+      <w:pPr>
+        <w:spacing w:line="259" w:lineRule="auto"/>
+      </w:pPr>
+      <w:r>
+        <w:br w:type="page"/>
       </w:r>
     </w:p>
     <w:p/>
@@ -473,7 +356,7 @@
 </file>
 
 <file path=word/styles.xml><?xml version="1.0" encoding="utf-8"?>
-<w:styles xmlns:mc="http://schemas.openxmlformats.org/markup-compatibility/2006" xmlns:r="http://schemas.openxmlformats.org/officeDocument/2006/relationships" xmlns:w="http://schemas.openxmlformats.org/wordprocessingml/2006/main" xmlns:w14="http://schemas.microsoft.com/office/word/2010/wordml" xmlns:w15="http://schemas.microsoft.com/office/word/2012/wordml" xmlns:w16cex="http://schemas.microsoft.com/office/word/2018/wordml/cex" xmlns:w16cid="http://schemas.microsoft.com/office/word/2016/wordml/cid" xmlns:w16="http://schemas.microsoft.com/office/word/2018/wordml" xmlns:w16sdtdh="http://schemas.microsoft.com/office/word/2020/wordml/sdtdatahash" xmlns:w16se="http://schemas.microsoft.com/office/word/2015/wordml/symex" mc:Ignorable="w14 w15 w16se w16cid w16 w16cex w16sdtdh">
+<w:styles xmlns:mc="http://schemas.openxmlformats.org/markup-compatibility/2006" xmlns:r="http://schemas.openxmlformats.org/officeDocument/2006/relationships" xmlns:w="http://schemas.openxmlformats.org/wordprocessingml/2006/main" xmlns:w14="http://schemas.microsoft.com/office/word/2010/wordml" xmlns:w15="http://schemas.microsoft.com/office/word/2012/wordml" xmlns:w16cex="http://schemas.microsoft.com/office/word/2018/wordml/cex" xmlns:w16cid="http://schemas.microsoft.com/office/word/2016/wordml/cid" xmlns:w16="http://schemas.microsoft.com/office/word/2018/wordml" xmlns:w16du="http://schemas.microsoft.com/office/word/2023/wordml/word16du" xmlns:w16sdtdh="http://schemas.microsoft.com/office/word/2020/wordml/sdtdatahash" xmlns:w16se="http://schemas.microsoft.com/office/word/2015/wordml/symex" mc:Ignorable="w14 w15 w16se w16cid w16 w16cex w16sdtdh w16du">
   <w:docDefaults>
     <w:rPrDefault>
       <w:rPr>

</xml_diff>